<commit_message>
Replace Cuidado.docx EM principio ta tudo
</commit_message>
<xml_diff>
--- a/TP1/Ficheiros para relatorio/Cuidado.docx
+++ b/TP1/Ficheiros para relatorio/Cuidado.docx
@@ -3,7 +3,15 @@
 <w:document xmlns:wpc="http://schemas.microsoft.com/office/word/2010/wordprocessingCanvas" xmlns:cx="http://schemas.microsoft.com/office/drawing/2014/chartex" xmlns:cx1="http://schemas.microsoft.com/office/drawing/2015/9/8/chartex" xmlns:cx2="http://schemas.microsoft.com/office/drawing/2015/10/21/chartex" xmlns:cx3="http://schemas.microsoft.com/office/drawing/2016/5/9/chartex" xmlns:cx4="http://schemas.microsoft.com/office/drawing/2016/5/10/chartex" xmlns:cx5="http://schemas.microsoft.com/office/drawing/2016/5/11/chartex" xmlns:cx6="http://schemas.microsoft.com/office/drawing/2016/5/12/chartex" xmlns:cx7="http://schemas.microsoft.com/office/drawing/2016/5/13/chartex" xmlns:cx8="http://schemas.microsoft.com/office/drawing/2016/5/14/chartex" xmlns:mc="http://schemas.openxmlformats.org/markup-compatibility/2006" xmlns:aink="http://schemas.microsoft.com/office/drawing/2016/ink" xmlns:am3d="http://schemas.microsoft.com/office/drawing/2017/model3d" xmlns:o="urn:schemas-microsoft-com:office:office" xmlns:r="http://schemas.openxmlformats.org/officeDocument/2006/relationships" xmlns:m="http://schemas.openxmlformats.org/officeDocument/2006/math" xmlns:v="urn:schemas-microsoft-com:vml" xmlns:wp14="http://schemas.microsoft.com/office/word/2010/wordprocessingDrawing" xmlns:wp="http://schemas.openxmlformats.org/drawingml/2006/wordprocessingDrawing" xmlns:w10="urn:schemas-microsoft-com:office:word" xmlns:w="http://schemas.openxmlformats.org/wordprocessingml/2006/main" xmlns:w14="http://schemas.microsoft.com/office/word/2010/wordml" xmlns:w15="http://schemas.microsoft.com/office/word/2012/wordml" xmlns:w16cid="http://schemas.microsoft.com/office/word/2016/wordml/cid" xmlns:w16se="http://schemas.microsoft.com/office/word/2015/wordml/symex" xmlns:wpg="http://schemas.microsoft.com/office/word/2010/wordprocessingGroup" xmlns:wpi="http://schemas.microsoft.com/office/word/2010/wordprocessingInk" xmlns:wne="http://schemas.microsoft.com/office/word/2006/wordml" xmlns:wps="http://schemas.microsoft.com/office/word/2010/wordprocessingShape" mc:Ignorable="w14 w15 w16se w16cid wp14">
   <w:body>
     <w:p>
-      <w:r>
+      <w:pPr>
+        <w:rPr>
+          <w:b/>
+        </w:rPr>
+      </w:pPr>
+      <w:r>
+        <w:rPr>
+          <w:b/>
+        </w:rPr>
         <w:t>Cuidado:</w:t>
       </w:r>
     </w:p>
@@ -12,7 +20,26 @@
         <w:jc w:val="both"/>
       </w:pPr>
       <w:r>
-        <w:t xml:space="preserve"> Na nossa base de conhecimento o predicado cuidado representa um serviço médico prestado a um determinado utente. Para o caracterizarmos de uma forma completa precisamos de saber a quem foi prestado o serviço, quem foi o prestador do serviço, qual foi o tipo do serviço, quando foi prestado, em que instituição acorreu e qual foi o custo total que esse serviço implicou. </w:t>
+        <w:t xml:space="preserve"> Na nossa base de conhecimento o predicado cuidado representa um serviço médico prestado a um determinado utente</w:t>
+      </w:r>
+      <w:r>
+        <w:t xml:space="preserve">. Esse serviço poderá ir de um simples curativo até uma intervenção </w:t>
+      </w:r>
+      <w:proofErr w:type="gramStart"/>
+      <w:r>
+        <w:t>cirúrgica</w:t>
+      </w:r>
+      <w:bookmarkStart w:id="0" w:name="_GoBack"/>
+      <w:bookmarkEnd w:id="0"/>
+      <w:r>
+        <w:t xml:space="preserve"> </w:t>
+      </w:r>
+      <w:r>
+        <w:t>.</w:t>
+      </w:r>
+      <w:proofErr w:type="gramEnd"/>
+      <w:r>
+        <w:t xml:space="preserve"> Para o caracterizarmos de uma forma completa precisamos de saber a quem foi prestado o serviço, quem foi o prestador do serviço, qual foi o tipo do serviço, quando foi prestado, em que instituição acorreu e qual foi o custo total que esse serviço implicou. </w:t>
       </w:r>
     </w:p>
     <w:p>
@@ -375,7 +402,6 @@
         <w:rPr>
           <w:b/>
         </w:rPr>
-        <w:lastRenderedPageBreak/>
         <w:t>Invariantes:</w:t>
       </w:r>
     </w:p>
@@ -419,6 +445,7 @@
         <w:pStyle w:val="PargrafodaLista"/>
         <w:jc w:val="both"/>
         <w:rPr>
+          <w:rFonts w:ascii="Courier New" w:hAnsi="Courier New" w:cs="Courier New"/>
           <w:i/>
         </w:rPr>
       </w:pPr>
@@ -433,6 +460,7 @@
       </w:r>
       <w:r>
         <w:rPr>
+          <w:rFonts w:ascii="Courier New" w:hAnsi="Courier New" w:cs="Courier New"/>
           <w:i/>
         </w:rPr>
         <w:t>+</w:t>
@@ -440,6 +468,7 @@
       <w:proofErr w:type="gramStart"/>
       <w:r>
         <w:rPr>
+          <w:rFonts w:ascii="Courier New" w:hAnsi="Courier New" w:cs="Courier New"/>
           <w:i/>
         </w:rPr>
         <w:t xml:space="preserve">cuidado( </w:t>
@@ -447,6 +476,7 @@
       <w:proofErr w:type="spellStart"/>
       <w:r>
         <w:rPr>
+          <w:rFonts w:ascii="Courier New" w:hAnsi="Courier New" w:cs="Courier New"/>
           <w:i/>
         </w:rPr>
         <w:t>Data</w:t>
@@ -454,6 +484,7 @@
       <w:proofErr w:type="gramEnd"/>
       <w:r>
         <w:rPr>
+          <w:rFonts w:ascii="Courier New" w:hAnsi="Courier New" w:cs="Courier New"/>
           <w:i/>
         </w:rPr>
         <w:t>,U,P,Descricao,C,I</w:t>
@@ -461,6 +492,7 @@
       <w:proofErr w:type="spellEnd"/>
       <w:r>
         <w:rPr>
+          <w:rFonts w:ascii="Courier New" w:hAnsi="Courier New" w:cs="Courier New"/>
           <w:i/>
         </w:rPr>
         <w:t xml:space="preserve"> ) :: (</w:t>
@@ -468,6 +500,7 @@
       <w:proofErr w:type="spellStart"/>
       <w:r>
         <w:rPr>
+          <w:rFonts w:ascii="Courier New" w:hAnsi="Courier New" w:cs="Courier New"/>
           <w:i/>
         </w:rPr>
         <w:t>dataValida</w:t>
@@ -475,6 +508,7 @@
       <w:proofErr w:type="spellEnd"/>
       <w:r>
         <w:rPr>
+          <w:rFonts w:ascii="Courier New" w:hAnsi="Courier New" w:cs="Courier New"/>
           <w:i/>
         </w:rPr>
         <w:t>(Data)).</w:t>
@@ -538,6 +572,7 @@
         <w:pStyle w:val="PargrafodaLista"/>
         <w:jc w:val="both"/>
         <w:rPr>
+          <w:rFonts w:ascii="Courier New" w:hAnsi="Courier New" w:cs="Courier New"/>
           <w:i/>
         </w:rPr>
       </w:pPr>
@@ -549,6 +584,7 @@
       </w:r>
       <w:r>
         <w:rPr>
+          <w:rFonts w:ascii="Courier New" w:hAnsi="Courier New" w:cs="Courier New"/>
           <w:b/>
           <w:i/>
         </w:rPr>
@@ -556,12 +592,15 @@
       </w:r>
       <w:r>
         <w:rPr>
-          <w:i/>
-        </w:rPr>
-        <w:t xml:space="preserve">  </w:t>
-      </w:r>
-      <w:r>
-        <w:rPr>
+          <w:rFonts w:ascii="Courier New" w:hAnsi="Courier New" w:cs="Courier New"/>
+          <w:b/>
+          <w:i/>
+        </w:rPr>
+        <w:t xml:space="preserve"> </w:t>
+      </w:r>
+      <w:r>
+        <w:rPr>
+          <w:rFonts w:ascii="Courier New" w:hAnsi="Courier New" w:cs="Courier New"/>
           <w:i/>
         </w:rPr>
         <w:t>+cuidado(</w:t>
@@ -570,6 +609,7 @@
       <w:proofErr w:type="gramStart"/>
       <w:r>
         <w:rPr>
+          <w:rFonts w:ascii="Courier New" w:hAnsi="Courier New" w:cs="Courier New"/>
           <w:i/>
         </w:rPr>
         <w:t>D,U</w:t>
@@ -577,6 +617,7 @@
       <w:proofErr w:type="gramEnd"/>
       <w:r>
         <w:rPr>
+          <w:rFonts w:ascii="Courier New" w:hAnsi="Courier New" w:cs="Courier New"/>
           <w:i/>
         </w:rPr>
         <w:t>,P,Des,C,I</w:t>
@@ -584,6 +625,7 @@
       <w:proofErr w:type="spellEnd"/>
       <w:r>
         <w:rPr>
+          <w:rFonts w:ascii="Courier New" w:hAnsi="Courier New" w:cs="Courier New"/>
           <w:i/>
         </w:rPr>
         <w:t>) :: (</w:t>
@@ -591,6 +633,7 @@
       <w:proofErr w:type="spellStart"/>
       <w:r>
         <w:rPr>
+          <w:rFonts w:ascii="Courier New" w:hAnsi="Courier New" w:cs="Courier New"/>
           <w:i/>
         </w:rPr>
         <w:t>solucoes</w:t>
@@ -598,6 +641,7 @@
       <w:proofErr w:type="spellEnd"/>
       <w:r>
         <w:rPr>
+          <w:rFonts w:ascii="Courier New" w:hAnsi="Courier New" w:cs="Courier New"/>
           <w:i/>
         </w:rPr>
         <w:t>((D,P),cuidado(</w:t>
@@ -605,6 +649,7 @@
       <w:proofErr w:type="spellStart"/>
       <w:r>
         <w:rPr>
+          <w:rFonts w:ascii="Courier New" w:hAnsi="Courier New" w:cs="Courier New"/>
           <w:i/>
         </w:rPr>
         <w:t>D,Ut,P,Descr,Cus,Ins</w:t>
@@ -612,6 +657,7 @@
       <w:proofErr w:type="spellEnd"/>
       <w:r>
         <w:rPr>
+          <w:rFonts w:ascii="Courier New" w:hAnsi="Courier New" w:cs="Courier New"/>
           <w:i/>
         </w:rPr>
         <w:t>),L),</w:t>
@@ -622,11 +668,13 @@
         <w:pStyle w:val="PargrafodaLista"/>
         <w:jc w:val="both"/>
         <w:rPr>
-          <w:i/>
-        </w:rPr>
-      </w:pPr>
-      <w:r>
-        <w:rPr>
+          <w:rFonts w:ascii="Courier New" w:hAnsi="Courier New" w:cs="Courier New"/>
+          <w:i/>
+        </w:rPr>
+      </w:pPr>
+      <w:r>
+        <w:rPr>
+          <w:rFonts w:ascii="Courier New" w:hAnsi="Courier New" w:cs="Courier New"/>
           <w:i/>
         </w:rPr>
         <w:t>comprimento(</w:t>
@@ -634,6 +682,7 @@
       <w:proofErr w:type="gramStart"/>
       <w:r>
         <w:rPr>
+          <w:rFonts w:ascii="Courier New" w:hAnsi="Courier New" w:cs="Courier New"/>
           <w:i/>
         </w:rPr>
         <w:t>L,X</w:t>
@@ -641,21 +690,10 @@
       <w:proofErr w:type="gramEnd"/>
       <w:r>
         <w:rPr>
-          <w:i/>
-        </w:rPr>
-        <w:t>),</w:t>
-      </w:r>
-      <w:r>
-        <w:rPr>
-          <w:i/>
-        </w:rPr>
-        <w:t xml:space="preserve"> </w:t>
-      </w:r>
-      <w:r>
-        <w:rPr>
-          <w:i/>
-        </w:rPr>
-        <w:t>X&lt;4).</w:t>
+          <w:rFonts w:ascii="Courier New" w:hAnsi="Courier New" w:cs="Courier New"/>
+          <w:i/>
+        </w:rPr>
+        <w:t>), X&lt;4).</w:t>
       </w:r>
     </w:p>
     <w:p>
@@ -717,6 +755,7 @@
         <w:pStyle w:val="PargrafodaLista"/>
         <w:jc w:val="both"/>
         <w:rPr>
+          <w:rFonts w:ascii="Courier New" w:hAnsi="Courier New" w:cs="Courier New"/>
           <w:i/>
         </w:rPr>
       </w:pPr>
@@ -729,19 +768,15 @@
       </w:r>
       <w:r>
         <w:rPr>
-          <w:i/>
-        </w:rPr>
-        <w:t>:</w:t>
-      </w:r>
-      <w:r>
-        <w:rPr>
-          <w:i/>
-        </w:rPr>
-        <w:t>+</w:t>
+          <w:rFonts w:ascii="Courier New" w:hAnsi="Courier New" w:cs="Courier New"/>
+          <w:i/>
+        </w:rPr>
+        <w:t>:+</w:t>
       </w:r>
       <w:proofErr w:type="gramEnd"/>
       <w:r>
         <w:rPr>
+          <w:rFonts w:ascii="Courier New" w:hAnsi="Courier New" w:cs="Courier New"/>
           <w:i/>
         </w:rPr>
         <w:t>cuidado(</w:t>
@@ -749,6 +784,7 @@
       <w:proofErr w:type="spellStart"/>
       <w:r>
         <w:rPr>
+          <w:rFonts w:ascii="Courier New" w:hAnsi="Courier New" w:cs="Courier New"/>
           <w:i/>
         </w:rPr>
         <w:t>D,U,P,Des,C,I</w:t>
@@ -756,19 +792,15 @@
       <w:proofErr w:type="spellEnd"/>
       <w:r>
         <w:rPr>
-          <w:i/>
-        </w:rPr>
-        <w:t>) ::</w:t>
-      </w:r>
-      <w:r>
-        <w:rPr>
-          <w:i/>
-        </w:rPr>
-        <w:t>(</w:t>
+          <w:rFonts w:ascii="Courier New" w:hAnsi="Courier New" w:cs="Courier New"/>
+          <w:i/>
+        </w:rPr>
+        <w:t>) ::(</w:t>
       </w:r>
       <w:proofErr w:type="spellStart"/>
       <w:r>
         <w:rPr>
+          <w:rFonts w:ascii="Courier New" w:hAnsi="Courier New" w:cs="Courier New"/>
           <w:i/>
         </w:rPr>
         <w:t>solucoes</w:t>
@@ -776,6 +808,7 @@
       <w:proofErr w:type="spellEnd"/>
       <w:r>
         <w:rPr>
+          <w:rFonts w:ascii="Courier New" w:hAnsi="Courier New" w:cs="Courier New"/>
           <w:i/>
         </w:rPr>
         <w:t>((D,U),cuidado(</w:t>
@@ -783,6 +816,7 @@
       <w:proofErr w:type="spellStart"/>
       <w:r>
         <w:rPr>
+          <w:rFonts w:ascii="Courier New" w:hAnsi="Courier New" w:cs="Courier New"/>
           <w:i/>
         </w:rPr>
         <w:t>D,U,Pr,Descr,Cus,Ins</w:t>
@@ -790,6 +824,7 @@
       <w:proofErr w:type="spellEnd"/>
       <w:r>
         <w:rPr>
+          <w:rFonts w:ascii="Courier New" w:hAnsi="Courier New" w:cs="Courier New"/>
           <w:i/>
         </w:rPr>
         <w:t>),L),</w:t>
@@ -800,11 +835,13 @@
         <w:pStyle w:val="PargrafodaLista"/>
         <w:jc w:val="both"/>
         <w:rPr>
-          <w:i/>
-        </w:rPr>
-      </w:pPr>
-      <w:r>
-        <w:rPr>
+          <w:rFonts w:ascii="Courier New" w:hAnsi="Courier New" w:cs="Courier New"/>
+          <w:i/>
+        </w:rPr>
+      </w:pPr>
+      <w:r>
+        <w:rPr>
+          <w:rFonts w:ascii="Courier New" w:hAnsi="Courier New" w:cs="Courier New"/>
           <w:i/>
         </w:rPr>
         <w:t>comprimento(</w:t>
@@ -812,6 +849,7 @@
       <w:proofErr w:type="gramStart"/>
       <w:r>
         <w:rPr>
+          <w:rFonts w:ascii="Courier New" w:hAnsi="Courier New" w:cs="Courier New"/>
           <w:i/>
         </w:rPr>
         <w:t>L,X</w:t>
@@ -819,21 +857,10 @@
       <w:proofErr w:type="gramEnd"/>
       <w:r>
         <w:rPr>
-          <w:i/>
-        </w:rPr>
-        <w:t>),</w:t>
-      </w:r>
-      <w:r>
-        <w:rPr>
-          <w:i/>
-        </w:rPr>
-        <w:t>X&lt;4</w:t>
-      </w:r>
-      <w:r>
-        <w:rPr>
-          <w:i/>
-        </w:rPr>
-        <w:t>).</w:t>
+          <w:rFonts w:ascii="Courier New" w:hAnsi="Courier New" w:cs="Courier New"/>
+          <w:i/>
+        </w:rPr>
+        <w:t>),X&lt;4).</w:t>
       </w:r>
     </w:p>
     <w:p>
@@ -902,20 +929,32 @@
         <w:pStyle w:val="PargrafodaLista"/>
         <w:jc w:val="both"/>
         <w:rPr>
-          <w:i/>
-        </w:rPr>
-      </w:pPr>
-      <w:r>
-        <w:rPr>
-          <w:b/>
-        </w:rPr>
-        <w:t>Invariante:</w:t>
-      </w:r>
-      <w:r>
+          <w:rFonts w:ascii="Courier New" w:hAnsi="Courier New" w:cs="Courier New"/>
+          <w:i/>
+        </w:rPr>
+      </w:pPr>
+      <w:r>
+        <w:rPr>
+          <w:b/>
+        </w:rPr>
+        <w:t>Invariante</w:t>
+      </w:r>
+      <w:r>
+        <w:rPr>
+          <w:rFonts w:ascii="Courier New" w:hAnsi="Courier New" w:cs="Courier New"/>
+          <w:b/>
+        </w:rPr>
+        <w:t>:</w:t>
+      </w:r>
+      <w:r>
+        <w:rPr>
+          <w:rFonts w:ascii="Courier New" w:hAnsi="Courier New" w:cs="Courier New"/>
+        </w:rPr>
         <w:t xml:space="preserve">   </w:t>
       </w:r>
       <w:r>
         <w:rPr>
+          <w:rFonts w:ascii="Courier New" w:hAnsi="Courier New" w:cs="Courier New"/>
           <w:i/>
         </w:rPr>
         <w:t>+</w:t>
@@ -923,6 +962,7 @@
       <w:proofErr w:type="gramStart"/>
       <w:r>
         <w:rPr>
+          <w:rFonts w:ascii="Courier New" w:hAnsi="Courier New" w:cs="Courier New"/>
           <w:i/>
         </w:rPr>
         <w:t>cuidado( _</w:t>
@@ -930,6 +970,7 @@
       <w:proofErr w:type="gramEnd"/>
       <w:r>
         <w:rPr>
+          <w:rFonts w:ascii="Courier New" w:hAnsi="Courier New" w:cs="Courier New"/>
           <w:i/>
         </w:rPr>
         <w:t>,</w:t>
@@ -937,6 +978,7 @@
       <w:proofErr w:type="spellStart"/>
       <w:r>
         <w:rPr>
+          <w:rFonts w:ascii="Courier New" w:hAnsi="Courier New" w:cs="Courier New"/>
           <w:i/>
         </w:rPr>
         <w:t>IdU</w:t>
@@ -944,6 +986,7 @@
       <w:proofErr w:type="spellEnd"/>
       <w:r>
         <w:rPr>
+          <w:rFonts w:ascii="Courier New" w:hAnsi="Courier New" w:cs="Courier New"/>
           <w:i/>
         </w:rPr>
         <w:t>,_,_,_,_ ) :: (</w:t>
@@ -951,6 +994,7 @@
       <w:proofErr w:type="spellStart"/>
       <w:r>
         <w:rPr>
+          <w:rFonts w:ascii="Courier New" w:hAnsi="Courier New" w:cs="Courier New"/>
           <w:i/>
         </w:rPr>
         <w:t>solucoes</w:t>
@@ -958,6 +1002,7 @@
       <w:proofErr w:type="spellEnd"/>
       <w:r>
         <w:rPr>
+          <w:rFonts w:ascii="Courier New" w:hAnsi="Courier New" w:cs="Courier New"/>
           <w:i/>
         </w:rPr>
         <w:t xml:space="preserve">( </w:t>
@@ -965,6 +1010,7 @@
       <w:proofErr w:type="spellStart"/>
       <w:r>
         <w:rPr>
+          <w:rFonts w:ascii="Courier New" w:hAnsi="Courier New" w:cs="Courier New"/>
           <w:i/>
         </w:rPr>
         <w:t>IdU,utente</w:t>
@@ -972,6 +1018,7 @@
       <w:proofErr w:type="spellEnd"/>
       <w:r>
         <w:rPr>
+          <w:rFonts w:ascii="Courier New" w:hAnsi="Courier New" w:cs="Courier New"/>
           <w:i/>
         </w:rPr>
         <w:t xml:space="preserve">( </w:t>
@@ -979,6 +1026,7 @@
       <w:proofErr w:type="spellStart"/>
       <w:r>
         <w:rPr>
+          <w:rFonts w:ascii="Courier New" w:hAnsi="Courier New" w:cs="Courier New"/>
           <w:i/>
         </w:rPr>
         <w:t>IdU</w:t>
@@ -986,6 +1034,7 @@
       <w:proofErr w:type="spellEnd"/>
       <w:r>
         <w:rPr>
+          <w:rFonts w:ascii="Courier New" w:hAnsi="Courier New" w:cs="Courier New"/>
           <w:i/>
         </w:rPr>
         <w:t>,_,_,_ ),L ),comprimento( L,X ),X == 1).</w:t>
@@ -1025,26 +1074,15 @@
         <w:t xml:space="preserve">Cuidado tem prestador válido:  </w:t>
       </w:r>
       <w:r>
-        <w:t xml:space="preserve">Não podemos adicionar cuidados para os quais não existam </w:t>
-      </w:r>
-      <w:r>
-        <w:t>prestadores</w:t>
-      </w:r>
-      <w:r>
-        <w:t xml:space="preserve"> registados, logo temos de verificar se o </w:t>
-      </w:r>
-      <w:r>
-        <w:t>prestador</w:t>
-      </w:r>
-      <w:r>
-        <w:t xml:space="preserve"> presente no cuidado é válido.</w:t>
-      </w:r>
-    </w:p>
-    <w:p>
-      <w:pPr>
-        <w:pStyle w:val="PargrafodaLista"/>
-        <w:jc w:val="both"/>
-        <w:rPr>
+        <w:t>Não podemos adicionar cuidados para os quais não existam prestadores registados, logo temos de verificar se o prestador presente no cuidado é válido.</w:t>
+      </w:r>
+    </w:p>
+    <w:p>
+      <w:pPr>
+        <w:pStyle w:val="PargrafodaLista"/>
+        <w:jc w:val="both"/>
+        <w:rPr>
+          <w:rFonts w:ascii="Courier New" w:hAnsi="Courier New" w:cs="Courier New"/>
           <w:i/>
         </w:rPr>
       </w:pPr>
@@ -1056,6 +1094,7 @@
       </w:r>
       <w:r>
         <w:rPr>
+          <w:rFonts w:ascii="Courier New" w:hAnsi="Courier New" w:cs="Courier New"/>
           <w:i/>
         </w:rPr>
         <w:t>+</w:t>
@@ -1063,6 +1102,7 @@
       <w:proofErr w:type="gramStart"/>
       <w:r>
         <w:rPr>
+          <w:rFonts w:ascii="Courier New" w:hAnsi="Courier New" w:cs="Courier New"/>
           <w:i/>
         </w:rPr>
         <w:t>cuidado( _</w:t>
@@ -1070,6 +1110,7 @@
       <w:proofErr w:type="gramEnd"/>
       <w:r>
         <w:rPr>
+          <w:rFonts w:ascii="Courier New" w:hAnsi="Courier New" w:cs="Courier New"/>
           <w:i/>
         </w:rPr>
         <w:t>,_,</w:t>
@@ -1077,6 +1118,7 @@
       <w:proofErr w:type="spellStart"/>
       <w:r>
         <w:rPr>
+          <w:rFonts w:ascii="Courier New" w:hAnsi="Courier New" w:cs="Courier New"/>
           <w:i/>
         </w:rPr>
         <w:t>IdP</w:t>
@@ -1084,6 +1126,7 @@
       <w:proofErr w:type="spellEnd"/>
       <w:r>
         <w:rPr>
+          <w:rFonts w:ascii="Courier New" w:hAnsi="Courier New" w:cs="Courier New"/>
           <w:i/>
         </w:rPr>
         <w:t>,_,_,_ ) :: (</w:t>
@@ -1091,6 +1134,7 @@
       <w:proofErr w:type="spellStart"/>
       <w:r>
         <w:rPr>
+          <w:rFonts w:ascii="Courier New" w:hAnsi="Courier New" w:cs="Courier New"/>
           <w:i/>
         </w:rPr>
         <w:t>solucoes</w:t>
@@ -1098,6 +1142,7 @@
       <w:proofErr w:type="spellEnd"/>
       <w:r>
         <w:rPr>
+          <w:rFonts w:ascii="Courier New" w:hAnsi="Courier New" w:cs="Courier New"/>
           <w:i/>
         </w:rPr>
         <w:t xml:space="preserve">( </w:t>
@@ -1105,6 +1150,7 @@
       <w:proofErr w:type="spellStart"/>
       <w:r>
         <w:rPr>
+          <w:rFonts w:ascii="Courier New" w:hAnsi="Courier New" w:cs="Courier New"/>
           <w:i/>
         </w:rPr>
         <w:t>IdP,prestador</w:t>
@@ -1112,6 +1158,7 @@
       <w:proofErr w:type="spellEnd"/>
       <w:r>
         <w:rPr>
+          <w:rFonts w:ascii="Courier New" w:hAnsi="Courier New" w:cs="Courier New"/>
           <w:i/>
         </w:rPr>
         <w:t xml:space="preserve">( </w:t>
@@ -1119,6 +1166,7 @@
       <w:proofErr w:type="spellStart"/>
       <w:r>
         <w:rPr>
+          <w:rFonts w:ascii="Courier New" w:hAnsi="Courier New" w:cs="Courier New"/>
           <w:i/>
         </w:rPr>
         <w:t>IdP</w:t>
@@ -1126,6 +1174,7 @@
       <w:proofErr w:type="spellEnd"/>
       <w:r>
         <w:rPr>
+          <w:rFonts w:ascii="Courier New" w:hAnsi="Courier New" w:cs="Courier New"/>
           <w:i/>
         </w:rPr>
         <w:t>,_,_,_ ),L ), comprimento( L,X ), X == 1).</w:t>
@@ -1183,7 +1232,6 @@
         <w:rPr>
           <w:b/>
         </w:rPr>
-        <w:lastRenderedPageBreak/>
         <w:t xml:space="preserve">Prestador tem de fazer da parte da instituição onde é feito o curativo: </w:t>
       </w:r>
       <w:r>
@@ -1195,7 +1243,7 @@
         <w:pStyle w:val="PargrafodaLista"/>
         <w:jc w:val="both"/>
         <w:rPr>
-          <w:b/>
+          <w:rFonts w:ascii="Courier New" w:hAnsi="Courier New" w:cs="Courier New"/>
         </w:rPr>
       </w:pPr>
       <w:r>
@@ -1206,63 +1254,63 @@
       </w:r>
       <w:r>
         <w:rPr>
-          <w:b/>
+          <w:rFonts w:ascii="Courier New" w:hAnsi="Courier New" w:cs="Courier New"/>
         </w:rPr>
         <w:t>+</w:t>
       </w:r>
       <w:proofErr w:type="gramStart"/>
       <w:r>
         <w:rPr>
-          <w:b/>
+          <w:rFonts w:ascii="Courier New" w:hAnsi="Courier New" w:cs="Courier New"/>
         </w:rPr>
         <w:t>cuidado( _</w:t>
       </w:r>
       <w:proofErr w:type="gramEnd"/>
       <w:r>
         <w:rPr>
-          <w:b/>
+          <w:rFonts w:ascii="Courier New" w:hAnsi="Courier New" w:cs="Courier New"/>
         </w:rPr>
         <w:t>,_,</w:t>
       </w:r>
       <w:proofErr w:type="spellStart"/>
       <w:r>
         <w:rPr>
-          <w:b/>
+          <w:rFonts w:ascii="Courier New" w:hAnsi="Courier New" w:cs="Courier New"/>
         </w:rPr>
         <w:t>IdP</w:t>
       </w:r>
       <w:proofErr w:type="spellEnd"/>
       <w:r>
         <w:rPr>
-          <w:b/>
+          <w:rFonts w:ascii="Courier New" w:hAnsi="Courier New" w:cs="Courier New"/>
         </w:rPr>
         <w:t>,_,_,I ) :: (</w:t>
       </w:r>
       <w:proofErr w:type="spellStart"/>
       <w:r>
         <w:rPr>
-          <w:b/>
+          <w:rFonts w:ascii="Courier New" w:hAnsi="Courier New" w:cs="Courier New"/>
         </w:rPr>
         <w:t>solucoes</w:t>
       </w:r>
       <w:proofErr w:type="spellEnd"/>
       <w:r>
         <w:rPr>
-          <w:b/>
+          <w:rFonts w:ascii="Courier New" w:hAnsi="Courier New" w:cs="Courier New"/>
         </w:rPr>
         <w:t xml:space="preserve">( LI,( prestador( </w:t>
       </w:r>
       <w:proofErr w:type="spellStart"/>
       <w:r>
         <w:rPr>
-          <w:b/>
+          <w:rFonts w:ascii="Courier New" w:hAnsi="Courier New" w:cs="Courier New"/>
         </w:rPr>
         <w:t>IdP</w:t>
       </w:r>
       <w:proofErr w:type="spellEnd"/>
       <w:r>
         <w:rPr>
-          <w:b/>
+          <w:rFonts w:ascii="Courier New" w:hAnsi="Courier New" w:cs="Courier New"/>
         </w:rPr>
         <w:t>,_,_,LI ),pertence( I,LI ) ),L ),</w:t>
       </w:r>
@@ -1272,12 +1320,12 @@
         <w:pStyle w:val="PargrafodaLista"/>
         <w:jc w:val="both"/>
         <w:rPr>
-          <w:b/>
-        </w:rPr>
-      </w:pPr>
-      <w:r>
-        <w:rPr>
-          <w:b/>
+          <w:rFonts w:ascii="Courier New" w:hAnsi="Courier New" w:cs="Courier New"/>
+        </w:rPr>
+      </w:pPr>
+      <w:r>
+        <w:rPr>
+          <w:rFonts w:ascii="Courier New" w:hAnsi="Courier New" w:cs="Courier New"/>
         </w:rPr>
         <w:tab/>
         <w:t xml:space="preserve"> </w:t>
@@ -1285,14 +1333,14 @@
       <w:proofErr w:type="gramStart"/>
       <w:r>
         <w:rPr>
-          <w:b/>
+          <w:rFonts w:ascii="Courier New" w:hAnsi="Courier New" w:cs="Courier New"/>
         </w:rPr>
         <w:t>comprimento( L</w:t>
       </w:r>
       <w:proofErr w:type="gramEnd"/>
       <w:r>
         <w:rPr>
-          <w:b/>
+          <w:rFonts w:ascii="Courier New" w:hAnsi="Courier New" w:cs="Courier New"/>
         </w:rPr>
         <w:t>,X ),</w:t>
       </w:r>
@@ -1302,42 +1350,53 @@
         <w:pStyle w:val="PargrafodaLista"/>
         <w:jc w:val="both"/>
         <w:rPr>
-          <w:b/>
-        </w:rPr>
-      </w:pPr>
-      <w:bookmarkStart w:id="0" w:name="_GoBack"/>
-      <w:r>
-        <w:rPr>
-          <w:b/>
+          <w:rFonts w:ascii="Courier New" w:hAnsi="Courier New" w:cs="Courier New"/>
+        </w:rPr>
+      </w:pPr>
+      <w:r>
+        <w:rPr>
+          <w:rFonts w:ascii="Courier New" w:hAnsi="Courier New" w:cs="Courier New"/>
         </w:rPr>
         <w:tab/>
       </w:r>
       <w:r>
         <w:rPr>
-          <w:b/>
+          <w:rFonts w:ascii="Courier New" w:hAnsi="Courier New" w:cs="Courier New"/>
         </w:rPr>
         <w:tab/>
-        <w:t xml:space="preserve">               </w:t>
-      </w:r>
-      <w:r>
-        <w:rPr>
-          <w:b/>
-        </w:rPr>
-        <w:t>X == 1).</w:t>
-      </w:r>
-    </w:p>
-    <w:bookmarkEnd w:id="0"/>
-    <w:p>
-      <w:pPr>
-        <w:pStyle w:val="PargrafodaLista"/>
-        <w:jc w:val="both"/>
-        <w:rPr>
-          <w:b/>
-        </w:rPr>
-      </w:pPr>
-    </w:p>
-    <w:p>
-      <w:pPr>
+        <w:t xml:space="preserve">               X == 1).</w:t>
+      </w:r>
+    </w:p>
+    <w:p>
+      <w:pPr>
+        <w:pStyle w:val="PargrafodaLista"/>
+        <w:jc w:val="both"/>
+        <w:rPr>
+          <w:b/>
+        </w:rPr>
+      </w:pPr>
+    </w:p>
+    <w:p>
+      <w:pPr>
+        <w:jc w:val="both"/>
+      </w:pPr>
+      <w:r>
+        <w:rPr>
+          <w:b/>
+        </w:rPr>
+        <w:tab/>
+      </w:r>
+      <w:r>
+        <w:t>Conjugando o predicado pertence e soluções primeiramente colocamos numa lista as instituições a que o prestador em questão trabalha e de seguida verificamos se a instituição indicada no cuidado pertence a essa mesma lista.</w:t>
+      </w:r>
+    </w:p>
+    <w:p>
+      <w:pPr>
+        <w:pStyle w:val="PargrafodaLista"/>
+        <w:numPr>
+          <w:ilvl w:val="0"/>
+          <w:numId w:val="1"/>
+        </w:numPr>
         <w:jc w:val="both"/>
         <w:rPr>
           <w:u w:val="single"/>
@@ -1347,10 +1406,56 @@
         <w:rPr>
           <w:b/>
         </w:rPr>
-        <w:tab/>
-      </w:r>
-      <w:r>
-        <w:t>Conjugando o predicado pertence e soluções primeiramente colocamos numa lista as instituições a que o prestador em questão trabalha e de seguida verificamos se a instituição indicada no cuidado pertence a essa mesma lista.</w:t>
+        <w:t xml:space="preserve">Custo do cuidado válido: </w:t>
+      </w:r>
+      <w:r>
+        <w:t xml:space="preserve"> Não é possível que um cuidado prestado tenha um valor </w:t>
+      </w:r>
+      <w:proofErr w:type="gramStart"/>
+      <w:r>
+        <w:t>negativo ,</w:t>
+      </w:r>
+      <w:proofErr w:type="gramEnd"/>
+      <w:r>
+        <w:t xml:space="preserve"> assim sendo, temos de verificar se o custo indicado no cuidado é positivo.</w:t>
+      </w:r>
+    </w:p>
+    <w:p>
+      <w:pPr>
+        <w:pStyle w:val="PargrafodaLista"/>
+        <w:jc w:val="both"/>
+        <w:rPr>
+          <w:rFonts w:ascii="Courier New" w:hAnsi="Courier New" w:cs="Courier New"/>
+        </w:rPr>
+      </w:pPr>
+      <w:r>
+        <w:rPr>
+          <w:b/>
+        </w:rPr>
+        <w:t>Invariante:</w:t>
+      </w:r>
+      <w:r>
+        <w:t xml:space="preserve">  </w:t>
+      </w:r>
+      <w:r>
+        <w:rPr>
+          <w:rFonts w:ascii="Courier New" w:hAnsi="Courier New" w:cs="Courier New"/>
+        </w:rPr>
+        <w:t>+cuidado( _,</w:t>
+      </w:r>
+      <w:proofErr w:type="gramStart"/>
+      <w:r>
+        <w:rPr>
+          <w:rFonts w:ascii="Courier New" w:hAnsi="Courier New" w:cs="Courier New"/>
+        </w:rPr>
+        <w:t>_,_</w:t>
+      </w:r>
+      <w:proofErr w:type="gramEnd"/>
+      <w:r>
+        <w:rPr>
+          <w:rFonts w:ascii="Courier New" w:hAnsi="Courier New" w:cs="Courier New"/>
+        </w:rPr>
+        <w:t>,_,C,_ ) :: (C &gt;= 0).</w:t>
       </w:r>
     </w:p>
     <w:p>
@@ -1374,7 +1479,7 @@
   <w:abstractNum w:abstractNumId="0" w15:restartNumberingAfterBreak="0">
     <w:nsid w:val="7BAF40D4"/>
     <w:multiLevelType w:val="hybridMultilevel"/>
-    <w:tmpl w:val="CAA25B74"/>
+    <w:tmpl w:val="F36C4142"/>
     <w:lvl w:ilvl="0" w:tplc="08160001">
       <w:start w:val="1"/>
       <w:numFmt w:val="bullet"/>

</xml_diff>